<commit_message>
finish most design pattern
</commit_message>
<xml_diff>
--- a/ChaoqunCheng_Resume.docx
+++ b/ChaoqunCheng_Resume.docx
@@ -10,7 +10,7 @@
         <w:spacing w:line="276" w:lineRule="auto"/>
         <w:jc w:val="center"/>
         <w:rPr>
-          <w:rFonts w:ascii="Times New Roman" w:hAnsi="Times New Roman" w:hint="eastAsia"/>
+          <w:rFonts w:ascii="Times New Roman" w:hAnsi="Times New Roman"/>
           <w:b/>
           <w:bCs/>
         </w:rPr>
@@ -56,55 +56,7 @@
           <w:sz w:val="22"/>
           <w:szCs w:val="22"/>
         </w:rPr>
-        <w:t xml:space="preserve">  </w:t>
-      </w:r>
-      <w:r>
-        <w:rPr>
-          <w:rFonts w:ascii="Times New Roman" w:hAnsi="Times New Roman"/>
-          <w:sz w:val="22"/>
-          <w:szCs w:val="22"/>
-        </w:rPr>
-        <w:t xml:space="preserve">| </w:t>
-      </w:r>
-      <w:r>
-        <w:rPr>
-          <w:rFonts w:ascii="Times New Roman" w:hAnsi="Times New Roman"/>
-          <w:sz w:val="22"/>
-          <w:szCs w:val="22"/>
-        </w:rPr>
-        <w:t>152</w:t>
-      </w:r>
-      <w:r>
-        <w:rPr>
-          <w:rFonts w:ascii="Times New Roman" w:hAnsi="Times New Roman"/>
-          <w:sz w:val="22"/>
-          <w:szCs w:val="22"/>
-        </w:rPr>
-        <w:t>-</w:t>
-      </w:r>
-      <w:r>
-        <w:rPr>
-          <w:rFonts w:ascii="Times New Roman" w:hAnsi="Times New Roman"/>
-          <w:sz w:val="22"/>
-          <w:szCs w:val="22"/>
-        </w:rPr>
-        <w:t>1679</w:t>
-      </w:r>
-      <w:r>
-        <w:rPr>
-          <w:rFonts w:ascii="Times New Roman" w:hAnsi="Times New Roman"/>
-          <w:sz w:val="22"/>
-          <w:szCs w:val="22"/>
-        </w:rPr>
-        <w:t>-</w:t>
-      </w:r>
-      <w:r>
-        <w:rPr>
-          <w:rFonts w:ascii="Times New Roman" w:hAnsi="Times New Roman"/>
-          <w:sz w:val="22"/>
-          <w:szCs w:val="22"/>
-        </w:rPr>
-        <w:t>8873</w:t>
+        <w:t xml:space="preserve">  | 152-1679-8873</w:t>
       </w:r>
       <w:r>
         <w:rPr>
@@ -155,6 +107,8 @@
         <w:t>后端开发工程师</w:t>
       </w:r>
     </w:p>
+    <w:bookmarkStart w:id="1" w:name="_Hlk1979856"/>
+    <w:bookmarkEnd w:id="0"/>
     <w:p>
       <w:pPr>
         <w:tabs>
@@ -166,8 +120,6 @@
           <w:bCs/>
         </w:rPr>
       </w:pPr>
-      <w:bookmarkStart w:id="1" w:name="_Hlk1979856"/>
-      <w:bookmarkEnd w:id="0"/>
       <w:r>
         <w:rPr>
           <w:rFonts w:ascii="Times New Roman" w:hAnsi="Times New Roman"/>
@@ -1115,6 +1067,8 @@
         </w:rPr>
         <w:t>:</w:t>
       </w:r>
+      <w:bookmarkStart w:id="2" w:name="_GoBack"/>
+      <w:bookmarkEnd w:id="2"/>
     </w:p>
     <w:tbl>
       <w:tblPr>
@@ -1709,7 +1663,35 @@
                 <w:rStyle w:val="md-plain"/>
                 <w:rFonts w:ascii="Times New Roman" w:hAnsi="Times New Roman"/>
               </w:rPr>
-              <w:t>并发、了解</w:t>
+              <w:t>并发、</w:t>
+            </w:r>
+            <w:r>
+              <w:rPr>
+                <w:rStyle w:val="md-plain"/>
+                <w:rFonts w:ascii="Times New Roman" w:hAnsi="Times New Roman" w:hint="eastAsia"/>
+              </w:rPr>
+              <w:t>了解</w:t>
+            </w:r>
+            <w:r>
+              <w:rPr>
+                <w:rStyle w:val="md-plain"/>
+                <w:rFonts w:ascii="Times New Roman" w:hAnsi="Times New Roman" w:hint="eastAsia"/>
+              </w:rPr>
+              <w:t>JDK</w:t>
+            </w:r>
+            <w:r>
+              <w:rPr>
+                <w:rStyle w:val="md-plain"/>
+                <w:rFonts w:ascii="Times New Roman" w:hAnsi="Times New Roman" w:hint="eastAsia"/>
+              </w:rPr>
+              <w:t>源码、</w:t>
+            </w:r>
+            <w:r>
+              <w:rPr>
+                <w:rStyle w:val="md-plain"/>
+                <w:rFonts w:ascii="Times New Roman" w:hAnsi="Times New Roman"/>
+              </w:rPr>
+              <w:t>了解</w:t>
             </w:r>
             <w:r>
               <w:rPr>
@@ -1717,6 +1699,13 @@
                 <w:rFonts w:ascii="Times New Roman" w:hAnsi="Times New Roman"/>
               </w:rPr>
               <w:t>C</w:t>
+            </w:r>
+            <w:r>
+              <w:rPr>
+                <w:rStyle w:val="md-plain"/>
+                <w:rFonts w:ascii="Times New Roman" w:hAnsi="Times New Roman" w:hint="eastAsia"/>
+              </w:rPr>
+              <w:t>语言</w:t>
             </w:r>
           </w:p>
         </w:tc>
@@ -1940,6 +1929,57 @@
                 <w:rFonts w:ascii="Times New Roman" w:hAnsi="Times New Roman"/>
               </w:rPr>
               <w:t>Spring</w:t>
+            </w:r>
+            <w:r>
+              <w:rPr>
+                <w:rStyle w:val="md-plain"/>
+                <w:rFonts w:ascii="Times New Roman" w:hAnsi="Times New Roman"/>
+              </w:rPr>
+              <w:t xml:space="preserve"> </w:t>
+            </w:r>
+            <w:proofErr w:type="spellStart"/>
+            <w:r>
+              <w:rPr>
+                <w:rStyle w:val="md-plain"/>
+                <w:rFonts w:ascii="Times New Roman" w:hAnsi="Times New Roman" w:hint="eastAsia"/>
+              </w:rPr>
+              <w:t>IoC</w:t>
+            </w:r>
+            <w:proofErr w:type="spellEnd"/>
+            <w:r>
+              <w:rPr>
+                <w:rStyle w:val="md-plain"/>
+                <w:rFonts w:ascii="Times New Roman" w:hAnsi="Times New Roman" w:hint="eastAsia"/>
+              </w:rPr>
+              <w:t>、</w:t>
+            </w:r>
+            <w:r>
+              <w:rPr>
+                <w:rStyle w:val="md-plain"/>
+                <w:rFonts w:ascii="Times New Roman" w:hAnsi="Times New Roman" w:hint="eastAsia"/>
+              </w:rPr>
+              <w:t>AOP</w:t>
+            </w:r>
+            <w:r>
+              <w:rPr>
+                <w:rStyle w:val="md-plain"/>
+                <w:rFonts w:ascii="Times New Roman" w:hAnsi="Times New Roman" w:hint="eastAsia"/>
+              </w:rPr>
+              <w:t>原理，</w:t>
+            </w:r>
+            <w:r>
+              <w:rPr>
+                <w:rStyle w:val="md-plain"/>
+                <w:rFonts w:ascii="Times New Roman" w:hAnsi="Times New Roman" w:hint="eastAsia"/>
+              </w:rPr>
+              <w:t xml:space="preserve"> </w:t>
+            </w:r>
+            <w:r>
+              <w:rPr>
+                <w:rStyle w:val="md-plain"/>
+                <w:rFonts w:ascii="Times New Roman" w:hAnsi="Times New Roman" w:hint="eastAsia"/>
+              </w:rPr>
+              <w:t>循环依赖问题</w:t>
             </w:r>
             <w:r>
               <w:rPr>
@@ -2138,15 +2178,7 @@
           <w:b/>
           <w:bCs/>
         </w:rPr>
-        <w:t>校园</w:t>
-      </w:r>
-      <w:r>
-        <w:rPr>
-          <w:rFonts w:ascii="Times New Roman" w:hAnsi="Times New Roman"/>
-          <w:b/>
-          <w:bCs/>
-        </w:rPr>
-        <w:t>经历</w:t>
+        <w:t>校园经历</w:t>
       </w:r>
       <w:r>
         <w:rPr>
@@ -2783,8 +2815,6 @@
           <w:rFonts w:ascii="Times New Roman" w:hAnsi="Times New Roman"/>
         </w:rPr>
       </w:pPr>
-      <w:bookmarkStart w:id="2" w:name="_GoBack"/>
-      <w:bookmarkEnd w:id="2"/>
     </w:p>
     <w:sectPr>
       <w:pgSz w:w="11906" w:h="16838"/>
@@ -4738,7 +4768,7 @@
 </file>
 
 <file path=customXml/itemProps1.xml><?xml version="1.0" encoding="utf-8"?>
-<ds:datastoreItem xmlns:ds="http://schemas.openxmlformats.org/officeDocument/2006/customXml" ds:itemID="{0B8B6D2A-3882-4CC8-A841-A8B0F5301A7F}">
+<ds:datastoreItem xmlns:ds="http://schemas.openxmlformats.org/officeDocument/2006/customXml" ds:itemID="{49C61B18-0C3E-41F5-87B9-F4F07FC9EB47}">
   <ds:schemaRefs>
     <ds:schemaRef ds:uri="http://schemas.openxmlformats.org/officeDocument/2006/bibliography"/>
   </ds:schemaRefs>

</xml_diff>

<commit_message>
finish linux and design pattern
</commit_message>
<xml_diff>
--- a/ChaoqunCheng_Resume.docx
+++ b/ChaoqunCheng_Resume.docx
@@ -810,6 +810,8 @@
         <w:tab/>
         <w:t xml:space="preserve">         </w:t>
       </w:r>
+      <w:bookmarkStart w:id="2" w:name="_GoBack"/>
+      <w:bookmarkEnd w:id="2"/>
     </w:p>
     <w:tbl>
       <w:tblPr>
@@ -1067,8 +1069,6 @@
         </w:rPr>
         <w:t>:</w:t>
       </w:r>
-      <w:bookmarkStart w:id="2" w:name="_GoBack"/>
-      <w:bookmarkEnd w:id="2"/>
     </w:p>
     <w:tbl>
       <w:tblPr>
@@ -1737,7 +1737,142 @@
                 <w:rStyle w:val="md-plain"/>
                 <w:rFonts w:ascii="Times New Roman" w:hAnsi="Times New Roman"/>
               </w:rPr>
-              <w:t>熟悉算法与数据结构、操作系统、计算机网络</w:t>
+              <w:t>熟悉算法</w:t>
+            </w:r>
+            <w:r>
+              <w:rPr>
+                <w:rStyle w:val="md-plain"/>
+                <w:rFonts w:ascii="Times New Roman" w:hAnsi="Times New Roman" w:hint="eastAsia"/>
+              </w:rPr>
+              <w:t>(</w:t>
+            </w:r>
+            <w:r>
+              <w:rPr>
+                <w:rStyle w:val="md-plain"/>
+                <w:rFonts w:ascii="Times New Roman" w:hAnsi="Times New Roman" w:hint="eastAsia"/>
+              </w:rPr>
+              <w:t>排序算法</w:t>
+            </w:r>
+            <w:r>
+              <w:rPr>
+                <w:rStyle w:val="md-plain"/>
+                <w:rFonts w:ascii="Times New Roman" w:hAnsi="Times New Roman"/>
+              </w:rPr>
+              <w:t>)</w:t>
+            </w:r>
+            <w:r>
+              <w:rPr>
+                <w:rStyle w:val="md-plain"/>
+                <w:rFonts w:ascii="Times New Roman" w:hAnsi="Times New Roman"/>
+              </w:rPr>
+              <w:t>与数据结构、操作系统、计算机网络</w:t>
+            </w:r>
+            <w:r>
+              <w:rPr>
+                <w:rStyle w:val="md-plain"/>
+                <w:rFonts w:ascii="Times New Roman" w:hAnsi="Times New Roman" w:hint="eastAsia"/>
+              </w:rPr>
+              <w:t>(</w:t>
+            </w:r>
+            <w:r>
+              <w:rPr>
+                <w:rStyle w:val="md-plain"/>
+                <w:rFonts w:ascii="Times New Roman" w:hAnsi="Times New Roman" w:hint="eastAsia"/>
+              </w:rPr>
+              <w:t>应用层传输</w:t>
+            </w:r>
+            <w:proofErr w:type="gramStart"/>
+            <w:r>
+              <w:rPr>
+                <w:rStyle w:val="md-plain"/>
+                <w:rFonts w:ascii="Times New Roman" w:hAnsi="Times New Roman" w:hint="eastAsia"/>
+              </w:rPr>
+              <w:t>层协议</w:t>
+            </w:r>
+            <w:proofErr w:type="gramEnd"/>
+            <w:r>
+              <w:rPr>
+                <w:rStyle w:val="md-plain"/>
+                <w:rFonts w:ascii="Times New Roman" w:hAnsi="Times New Roman" w:hint="eastAsia"/>
+              </w:rPr>
+              <w:t>HTTP</w:t>
+            </w:r>
+            <w:r>
+              <w:rPr>
+                <w:rStyle w:val="md-plain"/>
+                <w:rFonts w:ascii="Times New Roman" w:hAnsi="Times New Roman"/>
+              </w:rPr>
+              <w:t>, TCP/IP)</w:t>
+            </w:r>
+            <w:r>
+              <w:rPr>
+                <w:rStyle w:val="md-plain"/>
+                <w:rFonts w:ascii="Times New Roman" w:hAnsi="Times New Roman" w:hint="eastAsia"/>
+              </w:rPr>
+              <w:t>,</w:t>
+            </w:r>
+            <w:r>
+              <w:rPr>
+                <w:rStyle w:val="md-plain"/>
+                <w:rFonts w:ascii="Times New Roman" w:hAnsi="Times New Roman"/>
+              </w:rPr>
+              <w:t xml:space="preserve"> </w:t>
+            </w:r>
+            <w:r>
+              <w:rPr>
+                <w:rStyle w:val="md-plain"/>
+                <w:rFonts w:ascii="Times New Roman" w:hAnsi="Times New Roman" w:hint="eastAsia"/>
+              </w:rPr>
+              <w:t>了解网络</w:t>
+            </w:r>
+            <w:r>
+              <w:rPr>
+                <w:rStyle w:val="md-plain"/>
+                <w:rFonts w:ascii="Times New Roman" w:hAnsi="Times New Roman" w:hint="eastAsia"/>
+              </w:rPr>
+              <w:t>IO</w:t>
+            </w:r>
+            <w:r>
+              <w:rPr>
+                <w:rStyle w:val="md-plain"/>
+                <w:rFonts w:ascii="Times New Roman" w:hAnsi="Times New Roman" w:hint="eastAsia"/>
+              </w:rPr>
+              <w:t>模型</w:t>
+            </w:r>
+            <w:r>
+              <w:rPr>
+                <w:rStyle w:val="md-plain"/>
+                <w:rFonts w:ascii="Times New Roman" w:hAnsi="Times New Roman" w:hint="eastAsia"/>
+              </w:rPr>
+              <w:t>(</w:t>
+            </w:r>
+            <w:r>
+              <w:rPr>
+                <w:rStyle w:val="md-plain"/>
+                <w:rFonts w:ascii="Times New Roman" w:hAnsi="Times New Roman"/>
+              </w:rPr>
+              <w:t xml:space="preserve">BIO, NIO, </w:t>
+            </w:r>
+            <w:r>
+              <w:rPr>
+                <w:rStyle w:val="md-plain"/>
+                <w:rFonts w:ascii="Times New Roman" w:hAnsi="Times New Roman" w:hint="eastAsia"/>
+              </w:rPr>
+              <w:t>IO</w:t>
+            </w:r>
+            <w:r>
+              <w:rPr>
+                <w:rStyle w:val="md-plain"/>
+                <w:rFonts w:ascii="Times New Roman" w:hAnsi="Times New Roman" w:hint="eastAsia"/>
+              </w:rPr>
+              <w:t>多路复用</w:t>
+            </w:r>
+            <w:r>
+              <w:rPr>
+                <w:rStyle w:val="md-plain"/>
+                <w:rFonts w:ascii="Times New Roman" w:hAnsi="Times New Roman"/>
+              </w:rPr>
+              <w:t>)</w:t>
             </w:r>
           </w:p>
         </w:tc>
@@ -1937,15 +2072,27 @@
               </w:rPr>
               <w:t xml:space="preserve"> </w:t>
             </w:r>
-            <w:proofErr w:type="spellStart"/>
             <w:r>
               <w:rPr>
                 <w:rStyle w:val="md-plain"/>
                 <w:rFonts w:ascii="Times New Roman" w:hAnsi="Times New Roman" w:hint="eastAsia"/>
               </w:rPr>
-              <w:t>IoC</w:t>
-            </w:r>
-            <w:proofErr w:type="spellEnd"/>
+              <w:t>I</w:t>
+            </w:r>
+            <w:r>
+              <w:rPr>
+                <w:rStyle w:val="md-plain"/>
+                <w:rFonts w:ascii="Times New Roman" w:hAnsi="Times New Roman"/>
+              </w:rPr>
+              <w:t>O</w:t>
+            </w:r>
+            <w:r>
+              <w:rPr>
+                <w:rStyle w:val="md-plain"/>
+                <w:rFonts w:ascii="Times New Roman" w:hAnsi="Times New Roman" w:hint="eastAsia"/>
+              </w:rPr>
+              <w:t>C</w:t>
+            </w:r>
             <w:r>
               <w:rPr>
                 <w:rStyle w:val="md-plain"/>
@@ -2076,7 +2223,21 @@
                 <w:rStyle w:val="md-plain"/>
                 <w:rFonts w:ascii="Times New Roman" w:hAnsi="Times New Roman"/>
               </w:rPr>
-              <w:t>、设计模式</w:t>
+              <w:t>、</w:t>
+            </w:r>
+            <w:r>
+              <w:rPr>
+                <w:rStyle w:val="md-plain"/>
+                <w:rFonts w:ascii="Times New Roman" w:hAnsi="Times New Roman" w:hint="eastAsia"/>
+              </w:rPr>
+              <w:t>了解常用</w:t>
+            </w:r>
+            <w:r>
+              <w:rPr>
+                <w:rStyle w:val="md-plain"/>
+                <w:rFonts w:ascii="Times New Roman" w:hAnsi="Times New Roman"/>
+              </w:rPr>
+              <w:t>设计模式</w:t>
             </w:r>
           </w:p>
         </w:tc>
@@ -3436,15 +3597,15 @@
   <w:abstractNum w:abstractNumId="5" w15:restartNumberingAfterBreak="0">
     <w:nsid w:val="59444A27"/>
     <w:multiLevelType w:val="hybridMultilevel"/>
-    <w:tmpl w:val="F6804D02"/>
-    <w:lvl w:ilvl="0" w:tplc="69C0799C">
+    <w:tmpl w:val="E8BC2B5A"/>
+    <w:lvl w:ilvl="0" w:tplc="9BF0F482">
       <w:start w:val="1"/>
       <w:numFmt w:val="bullet"/>
       <w:suff w:val="space"/>
       <w:lvlText w:val=""/>
       <w:lvlJc w:val="left"/>
       <w:pPr>
-        <w:ind w:left="0" w:firstLine="0"/>
+        <w:ind w:left="170" w:hanging="170"/>
       </w:pPr>
       <w:rPr>
         <w:rFonts w:ascii="Symbol" w:hAnsi="Symbol" w:hint="default"/>
@@ -4768,7 +4929,7 @@
 </file>
 
 <file path=customXml/itemProps1.xml><?xml version="1.0" encoding="utf-8"?>
-<ds:datastoreItem xmlns:ds="http://schemas.openxmlformats.org/officeDocument/2006/customXml" ds:itemID="{49C61B18-0C3E-41F5-87B9-F4F07FC9EB47}">
+<ds:datastoreItem xmlns:ds="http://schemas.openxmlformats.org/officeDocument/2006/customXml" ds:itemID="{912E09F9-08A9-44F8-84FF-612A87BC14FB}">
   <ds:schemaRefs>
     <ds:schemaRef ds:uri="http://schemas.openxmlformats.org/officeDocument/2006/bibliography"/>
   </ds:schemaRefs>

</xml_diff>